<commit_message>
Updated based on email feedback
</commit_message>
<xml_diff>
--- a/NJTA.Web/docs/pdfs/2019.KidsContest/2019_KidsContest_Level2.docx
+++ b/NJTA.Web/docs/pdfs/2019.KidsContest/2019_KidsContest_Level2.docx
@@ -937,7 +937,7 @@
                 <w:b/>
                 <w:bCs/>
               </w:rPr>
-              <w:t xml:space="preserve">’s </w:t>
+              <w:t xml:space="preserve"> </w:t>
             </w:r>
             <w:r>
               <w:rPr>
@@ -1125,14 +1125,7 @@
                 <w:b/>
                 <w:bCs/>
               </w:rPr>
-              <w:t>Participant will b</w:t>
-            </w:r>
-            <w:r>
-              <w:rPr>
-                <w:b/>
-                <w:bCs/>
-              </w:rPr>
-              <w:t>e reciting the given 30 Aathichoodi.</w:t>
+              <w:t>Participant will be reciting from the given 30 Aathichoodi. Winner recites the most.</w:t>
             </w:r>
           </w:p>
           <w:p/>
@@ -1161,30 +1154,45 @@
           </w:p>
           <w:p>
             <w:pPr>
-              <w:pStyle w:val="Heading3"/>
-              <w:outlineLvl w:val="2"/>
-              <w:rPr>
-                <w:sz w:val="22"/>
-                <w:szCs w:val="22"/>
+              <w:rPr>
+                <w:rFonts w:asciiTheme="majorHAnsi" w:eastAsiaTheme="majorEastAsia" w:hAnsiTheme="majorHAnsi" w:cstheme="majorBidi"/>
+                <w:color w:val="1F3763" w:themeColor="accent1" w:themeShade="7F"/>
               </w:rPr>
             </w:pPr>
             <w:r>
               <w:rPr>
-                <w:sz w:val="22"/>
-                <w:szCs w:val="22"/>
-                <w:cs/>
-              </w:rPr>
-              <w:t xml:space="preserve">குழந்தைகள் </w:t>
-            </w:r>
-            <w:r>
-              <w:rPr>
-                <w:rFonts w:cs="Latha"/>
-                <w:sz w:val="22"/>
-                <w:szCs w:val="22"/>
-                <w:cs/>
-              </w:rPr>
-              <w:t>கீழே குடுக்கப்பட்டுள்ள 30 ஆத்திச்சூடி ஒப்பித்தல் வேண்டும்.</w:t>
-            </w:r>
+                <w:rFonts w:asciiTheme="majorHAnsi" w:eastAsiaTheme="majorEastAsia" w:hAnsiTheme="majorHAnsi" w:cstheme="majorBidi"/>
+                <w:color w:val="1F3763" w:themeColor="accent1" w:themeShade="7F"/>
+                <w:cs/>
+              </w:rPr>
+              <w:t xml:space="preserve">குழந்தைகள் கீழே கொடுக்கப்பட்டுள்ள </w:t>
+            </w:r>
+            <w:r>
+              <w:rPr>
+                <w:cs/>
+              </w:rPr>
+              <w:t>30</w:t>
+            </w:r>
+            <w:r>
+              <w:t xml:space="preserve"> </w:t>
+            </w:r>
+            <w:r>
+              <w:rPr>
+                <w:rFonts w:asciiTheme="majorHAnsi" w:eastAsiaTheme="majorEastAsia" w:hAnsiTheme="majorHAnsi" w:cstheme="majorBidi"/>
+                <w:color w:val="1F3763" w:themeColor="accent1" w:themeShade="7F"/>
+                <w:cs/>
+              </w:rPr>
+              <w:t>ஆத்திச்சூடிகளிலிருந்து ஒப்பிக்க வேண்டும். அதிகம் ஒப்பிப்பவர் வெற்றி பெற்றவர்</w:t>
+            </w:r>
+            <w:r>
+              <w:rPr>
+                <w:rFonts w:asciiTheme="majorHAnsi" w:eastAsiaTheme="majorEastAsia" w:hAnsiTheme="majorHAnsi" w:cstheme="majorBidi"/>
+                <w:color w:val="1F3763" w:themeColor="accent1" w:themeShade="7F"/>
+              </w:rPr>
+              <w:t>.</w:t>
+            </w:r>
+            <w:bookmarkStart w:id="0" w:name="_GoBack"/>
+            <w:bookmarkEnd w:id="0"/>
           </w:p>
           <w:p/>
         </w:tc>
@@ -1289,7 +1297,7 @@
               <w:pStyle w:val="NormalWeb"/>
               <w:spacing w:before="0" w:beforeAutospacing="0" w:after="158" w:afterAutospacing="0"/>
               <w:rPr>
-                <w:rFonts w:ascii="Arial" w:hAnsi="Arial" w:cs="Arial" w:hint="cs"/>
+                <w:rFonts w:ascii="Arial" w:hAnsi="Arial" w:cs="Arial"/>
                 <w:b/>
                 <w:bCs/>
                 <w:color w:val="4472C4" w:themeColor="accent1"/>
@@ -1630,7 +1638,7 @@
               <w:pStyle w:val="NormalWeb"/>
               <w:spacing w:before="0" w:beforeAutospacing="0" w:after="158" w:afterAutospacing="0"/>
               <w:rPr>
-                <w:rFonts w:ascii="Arial" w:hAnsi="Arial" w:cs="Arial" w:hint="cs"/>
+                <w:rFonts w:ascii="Arial" w:hAnsi="Arial" w:cs="Arial"/>
                 <w:b/>
                 <w:bCs/>
                 <w:color w:val="4472C4" w:themeColor="accent1"/>
@@ -1648,19 +1656,7 @@
                 <w:sz w:val="28"/>
                 <w:szCs w:val="28"/>
               </w:rPr>
-              <w:t>2</w:t>
-            </w:r>
-            <w:r>
-              <w:rPr>
-                <w:rStyle w:val="fw100"/>
-                <w:rFonts w:ascii="Nirmala UI" w:hAnsi="Nirmala UI" w:cs="Nirmala UI"/>
-                <w:b/>
-                <w:bCs/>
-                <w:color w:val="1F3864" w:themeColor="accent1" w:themeShade="80"/>
-                <w:sz w:val="28"/>
-                <w:szCs w:val="28"/>
-              </w:rPr>
-              <w:t xml:space="preserve">. </w:t>
+              <w:t xml:space="preserve">2. </w:t>
             </w:r>
             <w:r>
               <w:rPr>
@@ -2007,7 +2003,7 @@
               <w:pStyle w:val="NormalWeb"/>
               <w:spacing w:before="0" w:beforeAutospacing="0" w:after="158" w:afterAutospacing="0"/>
               <w:rPr>
-                <w:rFonts w:ascii="Nirmala UI" w:hAnsi="Nirmala UI" w:cs="Nirmala UI" w:hint="cs"/>
+                <w:rFonts w:ascii="Nirmala UI" w:hAnsi="Nirmala UI" w:cs="Nirmala UI"/>
                 <w:color w:val="333333"/>
                 <w:lang w:bidi="ta-IN"/>
               </w:rPr>
@@ -2022,19 +2018,7 @@
                 <w:sz w:val="28"/>
                 <w:szCs w:val="28"/>
               </w:rPr>
-              <w:t>3</w:t>
-            </w:r>
-            <w:r>
-              <w:rPr>
-                <w:rStyle w:val="fw100"/>
-                <w:rFonts w:ascii="Nirmala UI" w:hAnsi="Nirmala UI" w:cs="Nirmala UI"/>
-                <w:b/>
-                <w:bCs/>
-                <w:color w:val="1F3864" w:themeColor="accent1" w:themeShade="80"/>
-                <w:sz w:val="28"/>
-                <w:szCs w:val="28"/>
-              </w:rPr>
-              <w:t xml:space="preserve">. </w:t>
+              <w:t xml:space="preserve">3. </w:t>
             </w:r>
             <w:r>
               <w:rPr>
@@ -2271,14 +2255,7 @@
                 <w:rFonts w:ascii="Arial" w:hAnsi="Arial" w:cs="Arial"/>
                 <w:color w:val="333333"/>
               </w:rPr>
-              <w:t>lag</w:t>
-            </w:r>
-            <w:r>
-              <w:rPr>
-                <w:rFonts w:ascii="Arial" w:hAnsi="Arial" w:cs="Arial"/>
-                <w:color w:val="333333"/>
-              </w:rPr>
-              <w:t xml:space="preserve"> </w:t>
+              <w:t xml:space="preserve">lag </w:t>
             </w:r>
             <w:r>
               <w:rPr>
@@ -2428,7 +2405,7 @@
               <w:pStyle w:val="NormalWeb"/>
               <w:spacing w:before="0" w:beforeAutospacing="0" w:after="158" w:afterAutospacing="0"/>
               <w:rPr>
-                <w:rFonts w:ascii="Arial" w:hAnsi="Arial" w:cs="Arial" w:hint="cs"/>
+                <w:rFonts w:ascii="Arial" w:hAnsi="Arial" w:cs="Arial"/>
                 <w:color w:val="333333"/>
               </w:rPr>
             </w:pPr>
@@ -2442,19 +2419,7 @@
                 <w:sz w:val="28"/>
                 <w:szCs w:val="28"/>
               </w:rPr>
-              <w:t>4</w:t>
-            </w:r>
-            <w:r>
-              <w:rPr>
-                <w:rStyle w:val="fw100"/>
-                <w:rFonts w:ascii="Nirmala UI" w:hAnsi="Nirmala UI" w:cs="Nirmala UI"/>
-                <w:b/>
-                <w:bCs/>
-                <w:color w:val="1F3864" w:themeColor="accent1" w:themeShade="80"/>
-                <w:sz w:val="28"/>
-                <w:szCs w:val="28"/>
-              </w:rPr>
-              <w:t xml:space="preserve">. </w:t>
+              <w:t xml:space="preserve">4. </w:t>
             </w:r>
             <w:r>
               <w:rPr>
@@ -2811,7 +2776,7 @@
               <w:pStyle w:val="NormalWeb"/>
               <w:spacing w:before="0" w:beforeAutospacing="0" w:after="158" w:afterAutospacing="0"/>
               <w:rPr>
-                <w:rFonts w:ascii="Arial" w:hAnsi="Arial" w:cs="Arial" w:hint="cs"/>
+                <w:rFonts w:ascii="Arial" w:hAnsi="Arial" w:cs="Arial"/>
                 <w:color w:val="333333"/>
               </w:rPr>
             </w:pPr>
@@ -2825,19 +2790,7 @@
                 <w:sz w:val="28"/>
                 <w:szCs w:val="28"/>
               </w:rPr>
-              <w:t>5</w:t>
-            </w:r>
-            <w:r>
-              <w:rPr>
-                <w:rStyle w:val="fw100"/>
-                <w:rFonts w:ascii="Nirmala UI" w:hAnsi="Nirmala UI" w:cs="Nirmala UI"/>
-                <w:b/>
-                <w:bCs/>
-                <w:color w:val="1F3864" w:themeColor="accent1" w:themeShade="80"/>
-                <w:sz w:val="28"/>
-                <w:szCs w:val="28"/>
-              </w:rPr>
-              <w:t xml:space="preserve">. </w:t>
+              <w:t xml:space="preserve">5. </w:t>
             </w:r>
             <w:r>
               <w:rPr>
@@ -3220,7 +3173,7 @@
               <w:pStyle w:val="NormalWeb"/>
               <w:spacing w:before="0" w:beforeAutospacing="0" w:after="158" w:afterAutospacing="0"/>
               <w:rPr>
-                <w:rFonts w:ascii="Arial" w:hAnsi="Arial" w:cs="Arial" w:hint="cs"/>
+                <w:rFonts w:ascii="Arial" w:hAnsi="Arial" w:cs="Arial"/>
                 <w:color w:val="333333"/>
               </w:rPr>
             </w:pPr>
@@ -3611,7 +3564,7 @@
               <w:pStyle w:val="NormalWeb"/>
               <w:spacing w:before="0" w:beforeAutospacing="0" w:after="158" w:afterAutospacing="0"/>
               <w:rPr>
-                <w:rFonts w:ascii="Arial" w:hAnsi="Arial" w:cs="Arial" w:hint="cs"/>
+                <w:rFonts w:ascii="Arial" w:hAnsi="Arial" w:cs="Arial"/>
                 <w:b/>
                 <w:bCs/>
                 <w:color w:val="4472C4" w:themeColor="accent1"/>
@@ -3981,7 +3934,7 @@
               <w:pStyle w:val="NormalWeb"/>
               <w:spacing w:before="0" w:beforeAutospacing="0" w:after="158" w:afterAutospacing="0"/>
               <w:rPr>
-                <w:rFonts w:ascii="Arial" w:hAnsi="Arial" w:cs="Arial" w:hint="cs"/>
+                <w:rFonts w:ascii="Arial" w:hAnsi="Arial" w:cs="Arial"/>
                 <w:color w:val="333333"/>
               </w:rPr>
             </w:pPr>
@@ -4433,7 +4386,7 @@
               <w:pStyle w:val="NormalWeb"/>
               <w:spacing w:before="0" w:beforeAutospacing="0" w:after="158" w:afterAutospacing="0"/>
               <w:rPr>
-                <w:rFonts w:ascii="Nirmala UI" w:hAnsi="Nirmala UI" w:cs="Nirmala UI" w:hint="cs"/>
+                <w:rFonts w:ascii="Nirmala UI" w:hAnsi="Nirmala UI" w:cs="Nirmala UI"/>
                 <w:b/>
                 <w:bCs/>
                 <w:color w:val="1F3864" w:themeColor="accent1" w:themeShade="80"/>
@@ -4853,7 +4806,7 @@
               <w:pStyle w:val="NormalWeb"/>
               <w:spacing w:before="0" w:beforeAutospacing="0" w:after="158" w:afterAutospacing="0"/>
               <w:rPr>
-                <w:rFonts w:ascii="Nirmala UI" w:hAnsi="Nirmala UI" w:cs="Nirmala UI" w:hint="cs"/>
+                <w:rFonts w:ascii="Nirmala UI" w:hAnsi="Nirmala UI" w:cs="Nirmala UI"/>
                 <w:b/>
                 <w:bCs/>
                 <w:color w:val="1F3864" w:themeColor="accent1" w:themeShade="80"/>
@@ -5254,7 +5207,7 @@
               <w:pStyle w:val="NormalWeb"/>
               <w:spacing w:before="0" w:beforeAutospacing="0" w:after="158" w:afterAutospacing="0"/>
               <w:rPr>
-                <w:rFonts w:ascii="Arial" w:hAnsi="Arial" w:cs="Arial" w:hint="cs"/>
+                <w:rFonts w:ascii="Arial" w:hAnsi="Arial" w:cs="Arial"/>
                 <w:color w:val="333333"/>
               </w:rPr>
             </w:pPr>
@@ -5268,19 +5221,7 @@
                 <w:sz w:val="28"/>
                 <w:szCs w:val="28"/>
               </w:rPr>
-              <w:t>10</w:t>
-            </w:r>
-            <w:r>
-              <w:rPr>
-                <w:rStyle w:val="fw100"/>
-                <w:rFonts w:ascii="Nirmala UI" w:hAnsi="Nirmala UI" w:cs="Nirmala UI"/>
-                <w:b/>
-                <w:bCs/>
-                <w:color w:val="1F3864" w:themeColor="accent1" w:themeShade="80"/>
-                <w:sz w:val="28"/>
-                <w:szCs w:val="28"/>
-              </w:rPr>
-              <w:t xml:space="preserve">. </w:t>
+              <w:t xml:space="preserve">10. </w:t>
             </w:r>
             <w:r>
               <w:rPr>
@@ -5597,7 +5538,7 @@
               <w:pStyle w:val="NormalWeb"/>
               <w:spacing w:before="0" w:beforeAutospacing="0" w:after="158" w:afterAutospacing="0"/>
               <w:rPr>
-                <w:rFonts w:ascii="Nirmala UI" w:hAnsi="Nirmala UI" w:cs="Nirmala UI" w:hint="cs"/>
+                <w:rFonts w:ascii="Nirmala UI" w:hAnsi="Nirmala UI" w:cs="Nirmala UI"/>
                 <w:b/>
                 <w:bCs/>
                 <w:color w:val="1F3864" w:themeColor="accent1" w:themeShade="80"/>
@@ -5983,7 +5924,7 @@
               <w:pStyle w:val="NormalWeb"/>
               <w:spacing w:before="0" w:beforeAutospacing="0" w:after="158" w:afterAutospacing="0"/>
               <w:rPr>
-                <w:rFonts w:ascii="Nirmala UI" w:hAnsi="Nirmala UI" w:cs="Nirmala UI" w:hint="cs"/>
+                <w:rFonts w:ascii="Nirmala UI" w:hAnsi="Nirmala UI" w:cs="Nirmala UI"/>
                 <w:b/>
                 <w:bCs/>
                 <w:color w:val="1F3864" w:themeColor="accent1" w:themeShade="80"/>
@@ -6353,7 +6294,7 @@
               <w:pStyle w:val="NormalWeb"/>
               <w:spacing w:before="0" w:beforeAutospacing="0" w:after="158" w:afterAutospacing="0"/>
               <w:rPr>
-                <w:rFonts w:ascii="Arial" w:hAnsi="Arial" w:cs="Arial" w:hint="cs"/>
+                <w:rFonts w:ascii="Arial" w:hAnsi="Arial" w:cs="Arial"/>
                 <w:color w:val="333333"/>
               </w:rPr>
             </w:pPr>
@@ -6722,7 +6663,7 @@
               <w:pStyle w:val="NormalWeb"/>
               <w:spacing w:before="0" w:beforeAutospacing="0" w:after="158" w:afterAutospacing="0"/>
               <w:rPr>
-                <w:rFonts w:ascii="Nirmala UI" w:hAnsi="Nirmala UI" w:cs="Nirmala UI" w:hint="cs"/>
+                <w:rFonts w:ascii="Nirmala UI" w:hAnsi="Nirmala UI" w:cs="Nirmala UI"/>
                 <w:b/>
                 <w:bCs/>
                 <w:color w:val="1F3864" w:themeColor="accent1" w:themeShade="80"/>
@@ -7081,7 +7022,7 @@
               <w:pStyle w:val="NormalWeb"/>
               <w:spacing w:before="0" w:beforeAutospacing="0" w:after="158" w:afterAutospacing="0"/>
               <w:rPr>
-                <w:rFonts w:ascii="Nirmala UI" w:hAnsi="Nirmala UI" w:cs="Nirmala UI" w:hint="cs"/>
+                <w:rFonts w:ascii="Nirmala UI" w:hAnsi="Nirmala UI" w:cs="Nirmala UI"/>
                 <w:b/>
                 <w:bCs/>
                 <w:color w:val="1F3864" w:themeColor="accent1" w:themeShade="80"/>
@@ -7100,19 +7041,7 @@
                 <w:sz w:val="28"/>
                 <w:szCs w:val="28"/>
               </w:rPr>
-              <w:t>15</w:t>
-            </w:r>
-            <w:r>
-              <w:rPr>
-                <w:rStyle w:val="fw100"/>
-                <w:rFonts w:ascii="Nirmala UI" w:hAnsi="Nirmala UI" w:cs="Nirmala UI"/>
-                <w:b/>
-                <w:bCs/>
-                <w:color w:val="1F3864" w:themeColor="accent1" w:themeShade="80"/>
-                <w:sz w:val="28"/>
-                <w:szCs w:val="28"/>
-              </w:rPr>
-              <w:t xml:space="preserve">. </w:t>
+              <w:t xml:space="preserve">15. </w:t>
             </w:r>
             <w:r>
               <w:rPr>
@@ -7454,7 +7383,7 @@
               <w:pStyle w:val="NormalWeb"/>
               <w:spacing w:before="0" w:beforeAutospacing="0" w:after="158" w:afterAutospacing="0"/>
               <w:rPr>
-                <w:rFonts w:ascii="Nirmala UI" w:hAnsi="Nirmala UI" w:cs="Nirmala UI" w:hint="cs"/>
+                <w:rFonts w:ascii="Nirmala UI" w:hAnsi="Nirmala UI" w:cs="Nirmala UI"/>
                 <w:b/>
                 <w:bCs/>
                 <w:color w:val="1F3864" w:themeColor="accent1" w:themeShade="80"/>
@@ -7733,21 +7662,7 @@
                 <w:rFonts w:ascii="Arial" w:hAnsi="Arial" w:cs="Arial"/>
                 <w:color w:val="333333"/>
               </w:rPr>
-              <w:t xml:space="preserve">Do not fear those people with mean </w:t>
-            </w:r>
-            <w:r>
-              <w:rPr>
-                <w:rFonts w:ascii="Arial" w:hAnsi="Arial" w:cs="Arial"/>
-                <w:color w:val="333333"/>
-              </w:rPr>
-              <w:t>behavior</w:t>
-            </w:r>
-            <w:r>
-              <w:rPr>
-                <w:rFonts w:ascii="Arial" w:hAnsi="Arial" w:cs="Arial"/>
-                <w:color w:val="333333"/>
-              </w:rPr>
-              <w:t>.</w:t>
+              <w:t>Do not fear those people with mean behavior.</w:t>
             </w:r>
           </w:p>
         </w:tc>
@@ -7869,7 +7784,7 @@
               <w:pStyle w:val="NormalWeb"/>
               <w:spacing w:before="0" w:beforeAutospacing="0" w:after="158" w:afterAutospacing="0"/>
               <w:rPr>
-                <w:rFonts w:ascii="Nirmala UI" w:hAnsi="Nirmala UI" w:cs="Nirmala UI" w:hint="cs"/>
+                <w:rFonts w:ascii="Nirmala UI" w:hAnsi="Nirmala UI" w:cs="Nirmala UI"/>
                 <w:b/>
                 <w:bCs/>
                 <w:color w:val="1F3864" w:themeColor="accent1" w:themeShade="80"/>
@@ -7888,19 +7803,7 @@
                 <w:sz w:val="28"/>
                 <w:szCs w:val="28"/>
               </w:rPr>
-              <w:t>17</w:t>
-            </w:r>
-            <w:r>
-              <w:rPr>
-                <w:rStyle w:val="fw100"/>
-                <w:rFonts w:ascii="Nirmala UI" w:hAnsi="Nirmala UI" w:cs="Nirmala UI"/>
-                <w:b/>
-                <w:bCs/>
-                <w:color w:val="1F3864" w:themeColor="accent1" w:themeShade="80"/>
-                <w:sz w:val="28"/>
-                <w:szCs w:val="28"/>
-              </w:rPr>
-              <w:t xml:space="preserve">. </w:t>
+              <w:t xml:space="preserve">17. </w:t>
             </w:r>
             <w:r>
               <w:rPr>
@@ -8282,7 +8185,7 @@
               <w:pStyle w:val="NormalWeb"/>
               <w:spacing w:before="0" w:beforeAutospacing="0" w:after="158" w:afterAutospacing="0"/>
               <w:rPr>
-                <w:rFonts w:ascii="Nirmala UI" w:hAnsi="Nirmala UI" w:cs="Nirmala UI" w:hint="cs"/>
+                <w:rFonts w:ascii="Nirmala UI" w:hAnsi="Nirmala UI" w:cs="Nirmala UI"/>
                 <w:b/>
                 <w:bCs/>
                 <w:color w:val="1F3864" w:themeColor="accent1" w:themeShade="80"/>
@@ -8301,19 +8204,7 @@
                 <w:sz w:val="28"/>
                 <w:szCs w:val="28"/>
               </w:rPr>
-              <w:t>18</w:t>
-            </w:r>
-            <w:r>
-              <w:rPr>
-                <w:rStyle w:val="fw100"/>
-                <w:rFonts w:ascii="Nirmala UI" w:hAnsi="Nirmala UI" w:cs="Nirmala UI"/>
-                <w:b/>
-                <w:bCs/>
-                <w:color w:val="1F3864" w:themeColor="accent1" w:themeShade="80"/>
-                <w:sz w:val="28"/>
-                <w:szCs w:val="28"/>
-              </w:rPr>
-              <w:t xml:space="preserve">. </w:t>
+              <w:t xml:space="preserve">18. </w:t>
             </w:r>
             <w:r>
               <w:rPr>
@@ -8702,7 +8593,7 @@
               <w:pStyle w:val="NormalWeb"/>
               <w:spacing w:before="0" w:beforeAutospacing="0" w:after="158" w:afterAutospacing="0"/>
               <w:rPr>
-                <w:rFonts w:ascii="Nirmala UI" w:hAnsi="Nirmala UI" w:cs="Nirmala UI" w:hint="cs"/>
+                <w:rFonts w:ascii="Nirmala UI" w:hAnsi="Nirmala UI" w:cs="Nirmala UI"/>
                 <w:b/>
                 <w:bCs/>
                 <w:color w:val="1F3864" w:themeColor="accent1" w:themeShade="80"/>
@@ -9080,7 +8971,7 @@
               <w:pStyle w:val="NormalWeb"/>
               <w:spacing w:before="0" w:beforeAutospacing="0" w:after="158" w:afterAutospacing="0"/>
               <w:rPr>
-                <w:rFonts w:ascii="Nirmala UI" w:hAnsi="Nirmala UI" w:cs="Nirmala UI" w:hint="cs"/>
+                <w:rFonts w:ascii="Nirmala UI" w:hAnsi="Nirmala UI" w:cs="Nirmala UI"/>
                 <w:b/>
                 <w:bCs/>
                 <w:color w:val="1F3864" w:themeColor="accent1" w:themeShade="80"/>
@@ -9383,21 +9274,7 @@
                 <w:rFonts w:ascii="Arial" w:hAnsi="Arial" w:cs="Arial"/>
                 <w:color w:val="333333"/>
               </w:rPr>
-              <w:t xml:space="preserve">Stand tall even at the time of </w:t>
-            </w:r>
-            <w:r>
-              <w:rPr>
-                <w:rFonts w:ascii="Arial" w:hAnsi="Arial" w:cs="Arial"/>
-                <w:color w:val="333333"/>
-              </w:rPr>
-              <w:t>adversities. (</w:t>
-            </w:r>
-            <w:r>
-              <w:rPr>
-                <w:rFonts w:ascii="Arial" w:hAnsi="Arial" w:cs="Arial"/>
-                <w:color w:val="333333"/>
-              </w:rPr>
-              <w:t>ruin, poverty, loss)</w:t>
+              <w:t>Stand tall even at the time of adversities. (ruin, poverty, loss)</w:t>
             </w:r>
           </w:p>
         </w:tc>
@@ -9527,7 +9404,7 @@
               <w:pStyle w:val="NormalWeb"/>
               <w:spacing w:before="0" w:beforeAutospacing="0" w:after="158" w:afterAutospacing="0"/>
               <w:rPr>
-                <w:rFonts w:ascii="Nirmala UI" w:hAnsi="Nirmala UI" w:cs="Nirmala UI" w:hint="cs"/>
+                <w:rFonts w:ascii="Nirmala UI" w:hAnsi="Nirmala UI" w:cs="Nirmala UI"/>
                 <w:b/>
                 <w:bCs/>
                 <w:color w:val="1F3864" w:themeColor="accent1" w:themeShade="80"/>
@@ -9942,7 +9819,7 @@
               <w:pStyle w:val="NormalWeb"/>
               <w:spacing w:before="0" w:beforeAutospacing="0" w:after="158" w:afterAutospacing="0"/>
               <w:rPr>
-                <w:rFonts w:ascii="Nirmala UI" w:hAnsi="Nirmala UI" w:cs="Nirmala UI" w:hint="cs"/>
+                <w:rFonts w:ascii="Nirmala UI" w:hAnsi="Nirmala UI" w:cs="Nirmala UI"/>
                 <w:b/>
                 <w:bCs/>
                 <w:color w:val="1F3864" w:themeColor="accent1" w:themeShade="80"/>
@@ -9961,19 +9838,7 @@
                 <w:sz w:val="28"/>
                 <w:szCs w:val="28"/>
               </w:rPr>
-              <w:t>22</w:t>
-            </w:r>
-            <w:r>
-              <w:rPr>
-                <w:rStyle w:val="fw100"/>
-                <w:rFonts w:ascii="Nirmala UI" w:hAnsi="Nirmala UI" w:cs="Nirmala UI"/>
-                <w:b/>
-                <w:bCs/>
-                <w:color w:val="1F3864" w:themeColor="accent1" w:themeShade="80"/>
-                <w:sz w:val="28"/>
-                <w:szCs w:val="28"/>
-              </w:rPr>
-              <w:t xml:space="preserve">. </w:t>
+              <w:t xml:space="preserve">22. </w:t>
             </w:r>
             <w:r>
               <w:rPr>
@@ -10409,7 +10274,7 @@
               <w:pStyle w:val="NormalWeb"/>
               <w:spacing w:before="0" w:beforeAutospacing="0" w:after="158" w:afterAutospacing="0"/>
               <w:rPr>
-                <w:rFonts w:ascii="Nirmala UI" w:hAnsi="Nirmala UI" w:cs="Nirmala UI" w:hint="cs"/>
+                <w:rFonts w:ascii="Nirmala UI" w:hAnsi="Nirmala UI" w:cs="Nirmala UI"/>
                 <w:b/>
                 <w:bCs/>
                 <w:color w:val="1F3864" w:themeColor="accent1" w:themeShade="80"/>
@@ -10428,19 +10293,7 @@
                 <w:sz w:val="28"/>
                 <w:szCs w:val="28"/>
               </w:rPr>
-              <w:t>23</w:t>
-            </w:r>
-            <w:r>
-              <w:rPr>
-                <w:rStyle w:val="fw100"/>
-                <w:rFonts w:ascii="Nirmala UI" w:hAnsi="Nirmala UI" w:cs="Nirmala UI"/>
-                <w:b/>
-                <w:bCs/>
-                <w:color w:val="1F3864" w:themeColor="accent1" w:themeShade="80"/>
-                <w:sz w:val="28"/>
-                <w:szCs w:val="28"/>
-              </w:rPr>
-              <w:t xml:space="preserve">. </w:t>
+              <w:t xml:space="preserve">23. </w:t>
             </w:r>
             <w:r>
               <w:rPr>
@@ -10804,7 +10657,7 @@
               <w:pStyle w:val="NormalWeb"/>
               <w:spacing w:before="0" w:beforeAutospacing="0" w:after="158" w:afterAutospacing="0"/>
               <w:rPr>
-                <w:rFonts w:ascii="Nirmala UI" w:hAnsi="Nirmala UI" w:cs="Nirmala UI" w:hint="cs"/>
+                <w:rFonts w:ascii="Nirmala UI" w:hAnsi="Nirmala UI" w:cs="Nirmala UI"/>
                 <w:b/>
                 <w:bCs/>
                 <w:color w:val="1F3864" w:themeColor="accent1" w:themeShade="80"/>
@@ -10823,19 +10676,7 @@
                 <w:sz w:val="28"/>
                 <w:szCs w:val="28"/>
               </w:rPr>
-              <w:t>24</w:t>
-            </w:r>
-            <w:r>
-              <w:rPr>
-                <w:rStyle w:val="fw100"/>
-                <w:rFonts w:ascii="Nirmala UI" w:hAnsi="Nirmala UI" w:cs="Nirmala UI"/>
-                <w:b/>
-                <w:bCs/>
-                <w:color w:val="1F3864" w:themeColor="accent1" w:themeShade="80"/>
-                <w:sz w:val="28"/>
-                <w:szCs w:val="28"/>
-              </w:rPr>
-              <w:t xml:space="preserve">. </w:t>
+              <w:t xml:space="preserve">24. </w:t>
             </w:r>
             <w:r>
               <w:rPr>
@@ -11100,21 +10941,7 @@
                 <w:rFonts w:ascii="Arial" w:hAnsi="Arial" w:cs="Arial"/>
                 <w:color w:val="333333"/>
               </w:rPr>
-              <w:t xml:space="preserve">Never let go off the </w:t>
-            </w:r>
-            <w:r>
-              <w:rPr>
-                <w:rFonts w:ascii="Arial" w:hAnsi="Arial" w:cs="Arial"/>
-                <w:color w:val="333333"/>
-              </w:rPr>
-              <w:t>ones (</w:t>
-            </w:r>
-            <w:r>
-              <w:rPr>
-                <w:rFonts w:ascii="Arial" w:hAnsi="Arial" w:cs="Arial"/>
-                <w:color w:val="333333"/>
-              </w:rPr>
-              <w:t>good things) from your grasp.</w:t>
+              <w:t>Never let go off the ones (good things) from your grasp.</w:t>
             </w:r>
           </w:p>
         </w:tc>
@@ -11242,7 +11069,7 @@
               <w:pStyle w:val="NormalWeb"/>
               <w:spacing w:before="0" w:beforeAutospacing="0" w:after="158" w:afterAutospacing="0"/>
               <w:rPr>
-                <w:rFonts w:ascii="Arial" w:hAnsi="Arial" w:cs="Arial" w:hint="cs"/>
+                <w:rFonts w:ascii="Arial" w:hAnsi="Arial" w:cs="Arial"/>
                 <w:color w:val="333333"/>
               </w:rPr>
             </w:pPr>
@@ -11256,19 +11083,7 @@
                 <w:sz w:val="28"/>
                 <w:szCs w:val="28"/>
               </w:rPr>
-              <w:t>25</w:t>
-            </w:r>
-            <w:r>
-              <w:rPr>
-                <w:rStyle w:val="fw100"/>
-                <w:rFonts w:ascii="Nirmala UI" w:hAnsi="Nirmala UI" w:cs="Nirmala UI"/>
-                <w:b/>
-                <w:bCs/>
-                <w:color w:val="1F3864" w:themeColor="accent1" w:themeShade="80"/>
-                <w:sz w:val="28"/>
-                <w:szCs w:val="28"/>
-              </w:rPr>
-              <w:t xml:space="preserve">. </w:t>
+              <w:t xml:space="preserve">25. </w:t>
             </w:r>
             <w:r>
               <w:rPr>
@@ -11680,7 +11495,7 @@
               <w:pStyle w:val="NormalWeb"/>
               <w:spacing w:before="0" w:beforeAutospacing="0" w:after="158" w:afterAutospacing="0"/>
               <w:rPr>
-                <w:rFonts w:ascii="Nirmala UI" w:hAnsi="Nirmala UI" w:cs="Nirmala UI" w:hint="cs"/>
+                <w:rFonts w:ascii="Nirmala UI" w:hAnsi="Nirmala UI" w:cs="Nirmala UI"/>
                 <w:b/>
                 <w:bCs/>
                 <w:color w:val="1F3864" w:themeColor="accent1" w:themeShade="80"/>
@@ -12066,7 +11881,7 @@
               <w:pStyle w:val="NormalWeb"/>
               <w:spacing w:before="0" w:beforeAutospacing="0" w:after="158" w:afterAutospacing="0"/>
               <w:rPr>
-                <w:rFonts w:ascii="Nirmala UI" w:hAnsi="Nirmala UI" w:cs="Nirmala UI" w:hint="cs"/>
+                <w:rFonts w:ascii="Nirmala UI" w:hAnsi="Nirmala UI" w:cs="Nirmala UI"/>
                 <w:b/>
                 <w:bCs/>
                 <w:color w:val="1F3864" w:themeColor="accent1" w:themeShade="80"/>
@@ -12451,7 +12266,7 @@
               <w:pStyle w:val="NormalWeb"/>
               <w:spacing w:before="0" w:beforeAutospacing="0" w:after="158" w:afterAutospacing="0"/>
               <w:rPr>
-                <w:rFonts w:ascii="Nirmala UI" w:hAnsi="Nirmala UI" w:cs="Nirmala UI" w:hint="cs"/>
+                <w:rFonts w:ascii="Nirmala UI" w:hAnsi="Nirmala UI" w:cs="Nirmala UI"/>
                 <w:b/>
                 <w:bCs/>
                 <w:color w:val="1F3864" w:themeColor="accent1" w:themeShade="80"/>
@@ -12955,7 +12770,7 @@
               <w:pStyle w:val="NormalWeb"/>
               <w:spacing w:before="0" w:beforeAutospacing="0" w:after="158" w:afterAutospacing="0"/>
               <w:rPr>
-                <w:rFonts w:ascii="Nirmala UI" w:hAnsi="Nirmala UI" w:cs="Nirmala UI" w:hint="cs"/>
+                <w:rFonts w:ascii="Nirmala UI" w:hAnsi="Nirmala UI" w:cs="Nirmala UI"/>
                 <w:b/>
                 <w:bCs/>
                 <w:color w:val="1F3864" w:themeColor="accent1" w:themeShade="80"/>
@@ -13197,14 +13012,7 @@
                 <w:rFonts w:ascii="Arial" w:hAnsi="Arial" w:cs="Arial"/>
                 <w:color w:val="333333"/>
               </w:rPr>
-              <w:t xml:space="preserve">Do not run away from your </w:t>
-            </w:r>
-            <w:r>
-              <w:rPr>
-                <w:rFonts w:ascii="Arial" w:hAnsi="Arial" w:cs="Arial"/>
-                <w:color w:val="333333"/>
-              </w:rPr>
-              <w:t>responsibilities</w:t>
+              <w:t>Do not run away from your responsibilities</w:t>
             </w:r>
             <w:r>
               <w:rPr>
@@ -13339,7 +13147,7 @@
               <w:pStyle w:val="NormalWeb"/>
               <w:spacing w:before="0" w:beforeAutospacing="0" w:after="158" w:afterAutospacing="0"/>
               <w:rPr>
-                <w:rFonts w:ascii="Arial" w:hAnsi="Arial" w:cs="Arial" w:hint="cs"/>
+                <w:rFonts w:ascii="Arial" w:hAnsi="Arial" w:cs="Arial"/>
                 <w:color w:val="333333"/>
               </w:rPr>
             </w:pPr>
@@ -13663,10 +13471,7 @@
       </w:tr>
     </w:tbl>
     <w:p/>
-    <w:p>
-      <w:bookmarkStart w:id="0" w:name="_GoBack"/>
-      <w:bookmarkEnd w:id="0"/>
-    </w:p>
+    <w:p/>
     <w:sectPr>
       <w:footerReference w:type="default" r:id="rId25"/>
       <w:pgSz w:w="12240" w:h="15840"/>

</xml_diff>